<commit_message>
_NIC & updated research folder
</commit_message>
<xml_diff>
--- a/Research/Bibliography.docx
+++ b/Research/Bibliography.docx
@@ -45,6 +45,7 @@
         </w:rPr>
         <w:t xml:space="preserve">2014 Essential Facts </w:t>
       </w:r>
+      <w:proofErr w:type="gramStart"/>
       <w:r>
         <w:rPr>
           <w:i/>
@@ -78,7 +79,15 @@
           <w:i/>
           <w:lang w:val="en-CA"/>
         </w:rPr>
-        <w:t>he Canadian Video Game Industry</w:t>
+        <w:t>he</w:t>
+      </w:r>
+      <w:proofErr w:type="gramEnd"/>
+      <w:r>
+        <w:rPr>
+          <w:i/>
+          <w:lang w:val="en-CA"/>
+        </w:rPr>
+        <w:t xml:space="preserve"> Canadian Video Game Industry</w:t>
       </w:r>
       <w:r>
         <w:rPr>
@@ -232,8 +241,13 @@
       <w:r>
         <w:t xml:space="preserve">Alex Weber, </w:t>
       </w:r>
-      <w:r>
-        <w:t xml:space="preserve">CanDevs; </w:t>
+      <w:proofErr w:type="spellStart"/>
+      <w:r>
+        <w:t>CanDevs</w:t>
+      </w:r>
+      <w:proofErr w:type="spellEnd"/>
+      <w:r>
+        <w:t xml:space="preserve">; </w:t>
       </w:r>
       <w:hyperlink r:id="rId6" w:history="1">
         <w:r>
@@ -314,8 +328,13 @@
         <w:t>;</w:t>
       </w:r>
       <w:r>
-        <w:t xml:space="preserve"> for the Canadian Interactive Alliance by Nordicity</w:t>
-      </w:r>
+        <w:t xml:space="preserve"> for the Canadian Interactive Alliance by </w:t>
+      </w:r>
+      <w:proofErr w:type="spellStart"/>
+      <w:r>
+        <w:t>Nordicity</w:t>
+      </w:r>
+      <w:proofErr w:type="spellEnd"/>
       <w:r>
         <w:t>;</w:t>
       </w:r>
@@ -421,9 +440,11 @@
       <w:r>
         <w:t xml:space="preserve"> </w:t>
       </w:r>
+      <w:proofErr w:type="spellStart"/>
       <w:r>
         <w:t>Nordicity</w:t>
       </w:r>
+      <w:proofErr w:type="spellEnd"/>
       <w:r>
         <w:t xml:space="preserve">; </w:t>
       </w:r>
@@ -451,6 +472,7 @@
         </w:rPr>
         <w:t xml:space="preserve">2013 Essential Facts </w:t>
       </w:r>
+      <w:proofErr w:type="gramStart"/>
       <w:r>
         <w:rPr>
           <w:i/>
@@ -473,7 +495,14 @@
         <w:rPr>
           <w:i/>
         </w:rPr>
-        <w:t xml:space="preserve">he Canadian Video Game Industry; </w:t>
+        <w:t>he</w:t>
+      </w:r>
+      <w:proofErr w:type="gramEnd"/>
+      <w:r>
+        <w:rPr>
+          <w:i/>
+        </w:rPr>
+        <w:t xml:space="preserve"> Canadian Video Game Industry; </w:t>
       </w:r>
       <w:r>
         <w:t xml:space="preserve">2013; ESA Entertainment Software Association; </w:t>
@@ -558,10 +587,13 @@
         <w:t xml:space="preserve">Stimulating Growth in Ontario’s Digital Game Industry; </w:t>
       </w:r>
       <w:r>
-        <w:t>August 2008; Secor</w:t>
-      </w:r>
-      <w:bookmarkStart w:id="0" w:name="_GoBack"/>
-      <w:bookmarkEnd w:id="0"/>
+        <w:t xml:space="preserve">August 2008; </w:t>
+      </w:r>
+      <w:proofErr w:type="spellStart"/>
+      <w:r>
+        <w:t>Secor</w:t>
+      </w:r>
+      <w:proofErr w:type="spellEnd"/>
       <w:r>
         <w:t xml:space="preserve"> Consulting; </w:t>
       </w:r>
@@ -625,62 +657,108 @@
       <w:pPr>
         <w:spacing w:after="0" w:line="240" w:lineRule="auto"/>
       </w:pPr>
-    </w:p>
-    <w:p>
-      <w:pPr>
-        <w:spacing w:after="0" w:line="240" w:lineRule="auto"/>
-        <w:rPr>
-          <w:i/>
-        </w:rPr>
-      </w:pPr>
-      <w:r>
-        <w:rPr>
-          <w:i/>
-        </w:rPr>
-        <w:t xml:space="preserve"> </w:t>
-      </w:r>
-    </w:p>
-    <w:p>
-      <w:pPr>
-        <w:spacing w:after="0" w:line="240" w:lineRule="auto"/>
-      </w:pPr>
-    </w:p>
-    <w:p>
-      <w:pPr>
-        <w:spacing w:after="0" w:line="240" w:lineRule="auto"/>
-      </w:pPr>
-    </w:p>
-    <w:p>
-      <w:pPr>
-        <w:spacing w:after="0" w:line="240" w:lineRule="auto"/>
-        <w:rPr>
-          <w:lang w:val="en"/>
-        </w:rPr>
-      </w:pPr>
-    </w:p>
-    <w:p>
-      <w:pPr>
-        <w:spacing w:after="0" w:line="240" w:lineRule="auto"/>
-        <w:rPr>
-          <w:lang w:val="en-CA"/>
-        </w:rPr>
-      </w:pPr>
-    </w:p>
-    <w:p>
-      <w:pPr>
-        <w:spacing w:line="240" w:lineRule="auto"/>
-        <w:rPr>
-          <w:lang w:val="en-CA"/>
-        </w:rPr>
-      </w:pPr>
-    </w:p>
-    <w:p>
-      <w:pPr>
-        <w:spacing w:line="240" w:lineRule="auto"/>
-        <w:rPr>
-          <w:lang w:val="en-CA"/>
-        </w:rPr>
-      </w:pPr>
+      <w:r>
+        <w:rPr>
+          <w:i/>
+        </w:rPr>
+        <w:t>Economic/Business Factors in Video Games</w:t>
+      </w:r>
+      <w:r>
+        <w:rPr>
+          <w:i/>
+        </w:rPr>
+        <w:t>;</w:t>
+      </w:r>
+      <w:r>
+        <w:rPr>
+          <w:i/>
+        </w:rPr>
+        <w:t xml:space="preserve"> </w:t>
+      </w:r>
+      <w:r>
+        <w:t>April 20, 2013</w:t>
+      </w:r>
+      <w:r>
+        <w:t xml:space="preserve">; </w:t>
+      </w:r>
+      <w:r>
+        <w:t xml:space="preserve">by </w:t>
+      </w:r>
+      <w:r>
+        <w:t>Video Games are Awesome</w:t>
+      </w:r>
+      <w:r>
+        <w:t xml:space="preserve">; </w:t>
+      </w:r>
+      <w:hyperlink r:id="rId15" w:history="1">
+        <w:r>
+          <w:rPr>
+            <w:rStyle w:val="Hyperlink"/>
+          </w:rPr>
+          <w:t>https://videogamesramapo.wordpress.com/economicbusiness-factors-in-video-games</w:t>
+        </w:r>
+      </w:hyperlink>
+    </w:p>
+    <w:p>
+      <w:pPr>
+        <w:spacing w:after="0" w:line="240" w:lineRule="auto"/>
+      </w:pPr>
+    </w:p>
+    <w:p>
+      <w:pPr>
+        <w:spacing w:after="0" w:line="240" w:lineRule="auto"/>
+      </w:pPr>
+      <w:r>
+        <w:rPr>
+          <w:i/>
+        </w:rPr>
+        <w:t>Legal Factors in Video Games</w:t>
+      </w:r>
+      <w:r>
+        <w:rPr>
+          <w:i/>
+        </w:rPr>
+        <w:t>;</w:t>
+      </w:r>
+      <w:r>
+        <w:rPr>
+          <w:i/>
+        </w:rPr>
+        <w:t xml:space="preserve"> </w:t>
+      </w:r>
+      <w:r>
+        <w:t>April 20, 2013</w:t>
+      </w:r>
+      <w:r>
+        <w:t xml:space="preserve">; by </w:t>
+      </w:r>
+      <w:r>
+        <w:t>Video Games are Awesome</w:t>
+      </w:r>
+      <w:r>
+        <w:t>;</w:t>
+      </w:r>
+      <w:r>
+        <w:t xml:space="preserve"> </w:t>
+      </w:r>
+      <w:hyperlink r:id="rId16" w:history="1">
+        <w:r>
+          <w:rPr>
+            <w:rStyle w:val="Hyperlink"/>
+          </w:rPr>
+          <w:t>https://videogamesramapo.wordpress.com/legal-factors-in-video-games</w:t>
+        </w:r>
+      </w:hyperlink>
+      <w:r>
+        <w:rPr>
+          <w:rStyle w:val="Hyperlink"/>
+          <w:color w:val="auto"/>
+          <w:u w:val="none"/>
+        </w:rPr>
+        <w:t xml:space="preserve"> </w:t>
+      </w:r>
+      <w:bookmarkStart w:id="0" w:name="_GoBack"/>
+      <w:bookmarkEnd w:id="0"/>
     </w:p>
     <w:sectPr>
       <w:pgSz w:w="12240" w:h="15840"/>
@@ -1089,6 +1167,7 @@
   <w:style w:type="character" w:default="1" w:styleId="DefaultParagraphFont">
     <w:name w:val="Default Paragraph Font"/>
     <w:uiPriority w:val="1"/>
+    <w:semiHidden/>
     <w:unhideWhenUsed/>
   </w:style>
   <w:style w:type="table" w:default="1" w:styleId="TableNormal">

</xml_diff>

<commit_message>
_NIC updated and put emptyGarage.psd there for u
</commit_message>
<xml_diff>
--- a/Research/Bibliography.docx
+++ b/Research/Bibliography.docx
@@ -26,10 +26,11 @@
       <w:pPr>
         <w:spacing w:after="0" w:line="240" w:lineRule="auto"/>
         <w:rPr>
-          <w:i/>
-          <w:lang w:val="en-CA"/>
-        </w:rPr>
-      </w:pPr>
+          <w:lang w:val="en-CA"/>
+        </w:rPr>
+      </w:pPr>
+      <w:bookmarkStart w:id="0" w:name="_GoBack"/>
+      <w:bookmarkEnd w:id="0"/>
     </w:p>
     <w:p>
       <w:pPr>
@@ -707,6 +708,11 @@
     <w:p>
       <w:pPr>
         <w:spacing w:after="0" w:line="240" w:lineRule="auto"/>
+        <w:rPr>
+          <w:rStyle w:val="Hyperlink"/>
+          <w:color w:val="auto"/>
+          <w:u w:val="none"/>
+        </w:rPr>
       </w:pPr>
       <w:r>
         <w:rPr>
@@ -718,13 +724,7 @@
         <w:rPr>
           <w:i/>
         </w:rPr>
-        <w:t>;</w:t>
-      </w:r>
-      <w:r>
-        <w:rPr>
-          <w:i/>
-        </w:rPr>
-        <w:t xml:space="preserve"> </w:t>
+        <w:t xml:space="preserve">; </w:t>
       </w:r>
       <w:r>
         <w:t>April 20, 2013</w:t>
@@ -736,10 +736,7 @@
         <w:t>Video Games are Awesome</w:t>
       </w:r>
       <w:r>
-        <w:t>;</w:t>
-      </w:r>
-      <w:r>
-        <w:t xml:space="preserve"> </w:t>
+        <w:t xml:space="preserve">; </w:t>
       </w:r>
       <w:hyperlink r:id="rId16" w:history="1">
         <w:r>
@@ -757,12 +754,114 @@
         </w:rPr>
         <w:t xml:space="preserve"> </w:t>
       </w:r>
-      <w:bookmarkStart w:id="0" w:name="_GoBack"/>
-      <w:bookmarkEnd w:id="0"/>
+    </w:p>
+    <w:p>
+      <w:pPr>
+        <w:spacing w:after="0" w:line="240" w:lineRule="auto"/>
+        <w:rPr>
+          <w:rStyle w:val="Hyperlink"/>
+          <w:color w:val="auto"/>
+          <w:u w:val="none"/>
+        </w:rPr>
+      </w:pPr>
+    </w:p>
+    <w:p>
+      <w:pPr>
+        <w:spacing w:after="0" w:line="240" w:lineRule="auto"/>
+      </w:pPr>
+      <w:r>
+        <w:rPr>
+          <w:i/>
+        </w:rPr>
+        <w:t>Information and Communications Technologies (ICT)</w:t>
+      </w:r>
+      <w:r>
+        <w:rPr>
+          <w:i/>
+        </w:rPr>
+        <w:t xml:space="preserve"> </w:t>
+      </w:r>
+      <w:r>
+        <w:rPr>
+          <w:i/>
+        </w:rPr>
+        <w:t>Complete profile</w:t>
+      </w:r>
+      <w:r>
+        <w:rPr>
+          <w:i/>
+        </w:rPr>
+        <w:t xml:space="preserve"> - Big Blue Bubble;</w:t>
+      </w:r>
+      <w:r>
+        <w:t xml:space="preserve"> </w:t>
+      </w:r>
+      <w:r>
+        <w:t xml:space="preserve">March 4, </w:t>
+      </w:r>
+      <w:r>
+        <w:t>2015; Industry Canada</w:t>
+      </w:r>
+      <w:r>
+        <w:t>;</w:t>
+      </w:r>
+      <w:r>
+        <w:t xml:space="preserve"> </w:t>
+      </w:r>
+      <w:hyperlink r:id="rId17" w:history="1">
+        <w:r>
+          <w:rPr>
+            <w:rStyle w:val="Hyperlink"/>
+          </w:rPr>
+          <w:t>http://www.ic.gc.ca/app/ccc/srch/nvgt.do?lang=eng&amp;prtl=1&amp;estblmntNo=234567089712&amp;profile=cmpltPrfl&amp;profileId=2059&amp;app=sold</w:t>
+        </w:r>
+      </w:hyperlink>
+    </w:p>
+    <w:p>
+      <w:pPr>
+        <w:spacing w:after="0" w:line="240" w:lineRule="auto"/>
+      </w:pPr>
+    </w:p>
+    <w:p>
+      <w:pPr>
+        <w:spacing w:after="0" w:line="240" w:lineRule="auto"/>
+      </w:pPr>
+      <w:r>
+        <w:rPr>
+          <w:i/>
+        </w:rPr>
+        <w:t>London video game developer Digital Extremes bought by chicken company</w:t>
+      </w:r>
+      <w:r>
+        <w:rPr>
+          <w:i/>
+        </w:rPr>
+        <w:t xml:space="preserve">; </w:t>
+      </w:r>
+      <w:r>
+        <w:t>October 15, 2014</w:t>
+      </w:r>
+      <w:r>
+        <w:t xml:space="preserve">; </w:t>
+      </w:r>
+      <w:r>
+        <w:t>Angela Mullins</w:t>
+      </w:r>
+      <w:r>
+        <w:t xml:space="preserve">, Metro News; </w:t>
+      </w:r>
+      <w:hyperlink r:id="rId18" w:history="1">
+        <w:r>
+          <w:rPr>
+            <w:rStyle w:val="Hyperlink"/>
+          </w:rPr>
+          <w:t>http://metronews.ca/news/canada/1183860/london-video-game-developer-digital-extremes-bought-by-chicken-company/</w:t>
+        </w:r>
+      </w:hyperlink>
     </w:p>
     <w:sectPr>
       <w:pgSz w:w="12240" w:h="15840"/>
-      <w:pgMar w:top="1440" w:right="1440" w:bottom="1440" w:left="1440" w:header="720" w:footer="720" w:gutter="0"/>
+      <w:pgMar w:top="720" w:right="1440" w:bottom="720" w:left="1440" w:header="720" w:footer="720" w:gutter="0"/>
       <w:cols w:space="720"/>
       <w:docGrid w:linePitch="360"/>
     </w:sectPr>

</xml_diff>